<commit_message>
added 5task and updaded 4task...
</commit_message>
<xml_diff>
--- a/13task НЕ/НЕ теория/Правописание НЕ теория.docx
+++ b/13task НЕ/НЕ теория/Правописание НЕ теория.docx
@@ -92,7 +92,17 @@
                 <w:sz w:val="28"/>
                 <w:szCs w:val="28"/>
               </w:rPr>
-              <w:t>СЛИТНОЕ написание  </w:t>
+              <w:t>СЛИТНОЕ </w:t>
+            </w:r>
+            <w:proofErr w:type="gramStart"/>
+            <w:r>
+              <w:rPr>
+                <w:bCs/>
+                <w:iCs/>
+                <w:sz w:val="28"/>
+                <w:szCs w:val="28"/>
+              </w:rPr>
+              <w:t>написание  </w:t>
             </w:r>
             <w:r>
               <w:rPr>
@@ -104,6 +114,7 @@
               </w:rPr>
               <w:t>НЕ</w:t>
             </w:r>
+            <w:proofErr w:type="gramEnd"/>
           </w:p>
         </w:tc>
         <w:tc>
@@ -516,7 +527,23 @@
                 <w:sz w:val="28"/>
                 <w:szCs w:val="28"/>
               </w:rPr>
-              <w:t>При наличии противопоставления, выраженного союзом </w:t>
+              <w:t xml:space="preserve">При наличии противопоставления, выраженного </w:t>
+            </w:r>
+            <w:proofErr w:type="gramStart"/>
+            <w:r>
+              <w:rPr>
+                <w:sz w:val="28"/>
+                <w:szCs w:val="28"/>
+              </w:rPr>
+              <w:t>союзом</w:t>
+            </w:r>
+            <w:proofErr w:type="gramEnd"/>
+            <w:r>
+              <w:rPr>
+                <w:sz w:val="28"/>
+                <w:szCs w:val="28"/>
+              </w:rPr>
+              <w:t> </w:t>
             </w:r>
             <w:r>
               <w:rPr>
@@ -1645,7 +1672,6 @@
               </w:rPr>
               <w:t xml:space="preserve">с </w:t>
             </w:r>
-            <w:proofErr w:type="spellStart"/>
             <w:r>
               <w:rPr>
                 <w:b/>
@@ -1654,18 +1680,7 @@
                 <w:sz w:val="28"/>
                 <w:szCs w:val="28"/>
               </w:rPr>
-              <w:t>одуш</w:t>
-            </w:r>
-            <w:proofErr w:type="spellEnd"/>
-            <w:r>
-              <w:rPr>
-                <w:b/>
-                <w:bCs/>
-                <w:iCs/>
-                <w:sz w:val="28"/>
-                <w:szCs w:val="28"/>
-              </w:rPr>
-              <w:t>.</w:t>
+              <w:t>одуш.</w:t>
             </w:r>
             <w:r>
               <w:rPr>
@@ -2198,15 +2213,32 @@
                 <w:sz w:val="28"/>
                 <w:szCs w:val="28"/>
               </w:rPr>
-              <w:t>В вопросительных предложениях при логическом подчёркивании отрицания: </w:t>
-            </w:r>
-            <w:r>
-              <w:rPr>
-                <w:iCs/>
-                <w:sz w:val="28"/>
-                <w:szCs w:val="28"/>
-              </w:rPr>
-              <w:t>Не верный ли это ответ? Не новый ли это ученик?</w:t>
+              <w:t>В вопросительных предложениях при логическом подчёркивании отрицания</w:t>
+            </w:r>
+            <w:proofErr w:type="gramStart"/>
+            <w:r>
+              <w:rPr>
+                <w:sz w:val="28"/>
+                <w:szCs w:val="28"/>
+              </w:rPr>
+              <w:t>: </w:t>
+            </w:r>
+            <w:r>
+              <w:rPr>
+                <w:iCs/>
+                <w:sz w:val="28"/>
+                <w:szCs w:val="28"/>
+              </w:rPr>
+              <w:t>Не</w:t>
+            </w:r>
+            <w:proofErr w:type="gramEnd"/>
+            <w:r>
+              <w:rPr>
+                <w:iCs/>
+                <w:sz w:val="28"/>
+                <w:szCs w:val="28"/>
+              </w:rPr>
+              <w:t xml:space="preserve"> верный ли это ответ? Не новый ли это ученик?</w:t>
             </w:r>
           </w:p>
           <w:p>
@@ -2601,27 +2633,7 @@
                 <w:sz w:val="28"/>
                 <w:szCs w:val="28"/>
               </w:rPr>
-              <w:t xml:space="preserve">Без НЕ </w:t>
-            </w:r>
-            <w:proofErr w:type="spellStart"/>
-            <w:r>
-              <w:rPr>
-                <w:b/>
-                <w:iCs/>
-                <w:sz w:val="28"/>
-                <w:szCs w:val="28"/>
-              </w:rPr>
-              <w:t>не</w:t>
-            </w:r>
-            <w:proofErr w:type="spellEnd"/>
-            <w:r>
-              <w:rPr>
-                <w:b/>
-                <w:iCs/>
-                <w:sz w:val="28"/>
-                <w:szCs w:val="28"/>
-              </w:rPr>
-              <w:t xml:space="preserve"> употребляются:</w:t>
+              <w:t>Без НЕ не употребляются:</w:t>
             </w:r>
             <w:r>
               <w:rPr>
@@ -3644,15 +3656,32 @@
                 <w:sz w:val="28"/>
                 <w:szCs w:val="28"/>
               </w:rPr>
-              <w:t>3.В вопросительном предложении при логическом подчёркивании отрицания: </w:t>
-            </w:r>
-            <w:r>
-              <w:rPr>
-                <w:iCs/>
-                <w:sz w:val="28"/>
-                <w:szCs w:val="28"/>
-              </w:rPr>
-              <w:t>Не правда ли?</w:t>
+              <w:t>3.В вопросительном предложении при логическом подчёркивании отрицания</w:t>
+            </w:r>
+            <w:proofErr w:type="gramStart"/>
+            <w:r>
+              <w:rPr>
+                <w:sz w:val="28"/>
+                <w:szCs w:val="28"/>
+              </w:rPr>
+              <w:t>: </w:t>
+            </w:r>
+            <w:r>
+              <w:rPr>
+                <w:iCs/>
+                <w:sz w:val="28"/>
+                <w:szCs w:val="28"/>
+              </w:rPr>
+              <w:t>Не правда ли</w:t>
+            </w:r>
+            <w:proofErr w:type="gramEnd"/>
+            <w:r>
+              <w:rPr>
+                <w:iCs/>
+                <w:sz w:val="28"/>
+                <w:szCs w:val="28"/>
+              </w:rPr>
+              <w:t>?</w:t>
             </w:r>
           </w:p>
         </w:tc>
@@ -3744,8 +3773,19 @@
                 <w:sz w:val="28"/>
                 <w:szCs w:val="28"/>
               </w:rPr>
-              <w:t>СЛИТНОЕ написание  НЕ</w:t>
-            </w:r>
+              <w:t>СЛИТНОЕ </w:t>
+            </w:r>
+            <w:proofErr w:type="gramStart"/>
+            <w:r>
+              <w:rPr>
+                <w:bCs/>
+                <w:iCs/>
+                <w:sz w:val="28"/>
+                <w:szCs w:val="28"/>
+              </w:rPr>
+              <w:t>написание  НЕ</w:t>
+            </w:r>
+            <w:proofErr w:type="gramEnd"/>
           </w:p>
         </w:tc>
         <w:tc>
@@ -3885,7 +3925,7 @@
                 <w:sz w:val="28"/>
                 <w:szCs w:val="28"/>
               </w:rPr>
-              <w:t>  2. </w:t>
+              <w:t>2. </w:t>
             </w:r>
             <w:r>
               <w:rPr>
@@ -3946,6 +3986,7 @@
           <w:p>
             <w:pPr>
               <w:rPr>
+                <w:iCs/>
                 <w:sz w:val="28"/>
                 <w:szCs w:val="28"/>
               </w:rPr>
@@ -3957,6 +3998,30 @@
                 <w:szCs w:val="28"/>
               </w:rPr>
               <w:t>ничуть, нисколько, нипочём, незачем.</w:t>
+            </w:r>
+          </w:p>
+          <w:p>
+            <w:pPr>
+              <w:rPr>
+                <w:sz w:val="28"/>
+                <w:szCs w:val="28"/>
+              </w:rPr>
+            </w:pPr>
+            <w:r>
+              <w:rPr>
+                <w:iCs/>
+                <w:sz w:val="28"/>
+                <w:szCs w:val="28"/>
+              </w:rPr>
+              <w:t>3. Если в з</w:t>
+            </w:r>
+            <w:r>
+              <w:rPr>
+                <w:iCs/>
+                <w:sz w:val="28"/>
+                <w:szCs w:val="28"/>
+              </w:rPr>
+              <w:t>начении «неспроста, по причине»</w:t>
             </w:r>
           </w:p>
         </w:tc>
@@ -4005,7 +4070,23 @@
                 <w:sz w:val="28"/>
                 <w:szCs w:val="28"/>
               </w:rPr>
-              <w:t> если есть противопоставление, выраженное союзом </w:t>
+              <w:t xml:space="preserve"> если есть противопоставление, выраженное </w:t>
+            </w:r>
+            <w:proofErr w:type="gramStart"/>
+            <w:r>
+              <w:rPr>
+                <w:sz w:val="28"/>
+                <w:szCs w:val="28"/>
+              </w:rPr>
+              <w:t>союзом</w:t>
+            </w:r>
+            <w:proofErr w:type="gramEnd"/>
+            <w:r>
+              <w:rPr>
+                <w:sz w:val="28"/>
+                <w:szCs w:val="28"/>
+              </w:rPr>
+              <w:t> </w:t>
             </w:r>
             <w:r>
               <w:rPr>
@@ -4264,6 +4345,7 @@
           <w:p>
             <w:pPr>
               <w:rPr>
+                <w:iCs/>
                 <w:sz w:val="28"/>
                 <w:szCs w:val="28"/>
               </w:rPr>
@@ -5035,8 +5117,19 @@
                 <w:sz w:val="28"/>
                 <w:szCs w:val="28"/>
               </w:rPr>
-              <w:t>РАЗДЕЛЬНОЕ написание  НЕ</w:t>
-            </w:r>
+              <w:t>РАЗДЕЛЬНОЕ </w:t>
+            </w:r>
+            <w:proofErr w:type="gramStart"/>
+            <w:r>
+              <w:rPr>
+                <w:bCs/>
+                <w:iCs/>
+                <w:sz w:val="28"/>
+                <w:szCs w:val="28"/>
+              </w:rPr>
+              <w:t>написание  НЕ</w:t>
+            </w:r>
+            <w:proofErr w:type="gramEnd"/>
           </w:p>
         </w:tc>
       </w:tr>
@@ -5126,7 +5219,27 @@
                 <w:sz w:val="28"/>
                 <w:szCs w:val="28"/>
               </w:rPr>
-              <w:t>несмотря на то что</w:t>
+              <w:t xml:space="preserve">несмотря на </w:t>
+            </w:r>
+            <w:proofErr w:type="gramStart"/>
+            <w:r>
+              <w:rPr>
+                <w:bCs/>
+                <w:iCs/>
+                <w:sz w:val="28"/>
+                <w:szCs w:val="28"/>
+              </w:rPr>
+              <w:t>то</w:t>
+            </w:r>
+            <w:proofErr w:type="gramEnd"/>
+            <w:r>
+              <w:rPr>
+                <w:bCs/>
+                <w:iCs/>
+                <w:sz w:val="28"/>
+                <w:szCs w:val="28"/>
+              </w:rPr>
+              <w:t xml:space="preserve"> что</w:t>
             </w:r>
             <w:r>
               <w:rPr>
@@ -5638,6 +5751,7 @@
     <w:lsdException w:name="HTML Sample" w:semiHidden="1" w:unhideWhenUsed="1"/>
     <w:lsdException w:name="HTML Typewriter" w:semiHidden="1" w:unhideWhenUsed="1"/>
     <w:lsdException w:name="HTML Variable" w:semiHidden="1" w:unhideWhenUsed="1"/>
+    <w:lsdException w:name="Normal Table" w:semiHidden="1" w:unhideWhenUsed="1"/>
     <w:lsdException w:name="annotation subject" w:semiHidden="1" w:unhideWhenUsed="1"/>
     <w:lsdException w:name="No List" w:semiHidden="1" w:unhideWhenUsed="1"/>
     <w:lsdException w:name="Outline List 1" w:semiHidden="1" w:unhideWhenUsed="1"/>
@@ -5680,8 +5794,11 @@
     <w:lsdException w:name="Table Contemporary" w:semiHidden="1" w:unhideWhenUsed="1"/>
     <w:lsdException w:name="Table Elegant" w:semiHidden="1" w:unhideWhenUsed="1"/>
     <w:lsdException w:name="Table Professional" w:semiHidden="1" w:unhideWhenUsed="1"/>
+    <w:lsdException w:name="Table Subtle 1" w:semiHidden="1" w:unhideWhenUsed="1"/>
     <w:lsdException w:name="Table Subtle 2" w:semiHidden="1" w:unhideWhenUsed="1"/>
     <w:lsdException w:name="Table Web 1" w:semiHidden="1" w:unhideWhenUsed="1"/>
+    <w:lsdException w:name="Table Web 2" w:semiHidden="1" w:unhideWhenUsed="1"/>
+    <w:lsdException w:name="Table Web 3" w:semiHidden="1" w:unhideWhenUsed="1"/>
     <w:lsdException w:name="Balloon Text" w:semiHidden="1" w:unhideWhenUsed="1"/>
     <w:lsdException w:name="Table Grid" w:uiPriority="39"/>
     <w:lsdException w:name="Table Theme" w:semiHidden="1" w:unhideWhenUsed="1"/>

</xml_diff>